<commit_message>
Subo lo de taller casi completo
</commit_message>
<xml_diff>
--- a/Actividades/Taller01001/Fundamentación de los equipos terminales.docx
+++ b/Actividades/Taller01001/Fundamentación de los equipos terminales.docx
@@ -10,7 +10,6 @@
           <w:szCs w:val="80"/>
         </w:rPr>
       </w:pPr>
-      <w:bookmarkStart w:id="0" w:name="_GoBack"/>
       <w:r>
         <w:rPr>
           <w:noProof/>
@@ -79,7 +78,6 @@
           </wp:anchor>
         </w:drawing>
       </w:r>
-      <w:bookmarkEnd w:id="0"/>
       <w:r>
         <w:rPr>
           <w:sz w:val="80"/>
@@ -105,7 +103,15 @@
     </w:p>
     <w:p>
       <w:r>
-        <w:t>Ruta en GitLab: /Actividades/Taller01001/Fundamentación de los equipos terminales</w:t>
+        <w:t xml:space="preserve">Ruta en </w:t>
+      </w:r>
+      <w:proofErr w:type="spellStart"/>
+      <w:r>
+        <w:t>GitLab</w:t>
+      </w:r>
+      <w:proofErr w:type="spellEnd"/>
+      <w:r>
+        <w:t>: /Actividades/Taller01001/Fundamentación de los equipos terminales</w:t>
       </w:r>
       <w:r>
         <w:rPr>
@@ -163,7 +169,7 @@
           </mc:Choice>
           <mc:Fallback>
             <w:pict>
-              <v:line w14:anchorId="5E779705" id="Conector recto 8" o:spid="_x0000_s1026" style="position:absolute;z-index:251682816;visibility:visible;mso-wrap-style:square;mso-wrap-distance-left:9pt;mso-wrap-distance-top:0;mso-wrap-distance-right:9pt;mso-wrap-distance-bottom:0;mso-position-horizontal:right;mso-position-horizontal-relative:margin;mso-position-vertical:absolute;mso-position-vertical-relative:text" from="479.05pt,29.75pt" to="1009.3pt,29.75pt" o:gfxdata="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" strokecolor="#5b9bd5 [3204]" strokeweight=".5pt">
+              <v:line w14:anchorId="055FF99D" id="Conector recto 8" o:spid="_x0000_s1026" style="position:absolute;z-index:251682816;visibility:visible;mso-wrap-style:square;mso-wrap-distance-left:9pt;mso-wrap-distance-top:0;mso-wrap-distance-right:9pt;mso-wrap-distance-bottom:0;mso-position-horizontal:right;mso-position-horizontal-relative:margin;mso-position-vertical:absolute;mso-position-vertical-relative:text" from="479.05pt,29.75pt" to="1009.3pt,29.75pt" o:gfxdata="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" strokecolor="#5b9bd5 [3204]" strokeweight=".5pt">
                 <v:stroke joinstyle="miter"/>
                 <w10:wrap anchorx="margin"/>
               </v:line>
@@ -375,7 +381,24 @@
           <w:lang w:val="en-US"/>
         </w:rPr>
         <w:br/>
-        <w:t xml:space="preserve">Procesador Intel Core i5 8400 2.8Ghz. </w:t>
+      </w:r>
+      <w:proofErr w:type="spellStart"/>
+      <w:r>
+        <w:rPr>
+          <w:sz w:val="24"/>
+          <w:szCs w:val="24"/>
+          <w:lang w:val="en-US"/>
+        </w:rPr>
+        <w:t>Procesador</w:t>
+      </w:r>
+      <w:proofErr w:type="spellEnd"/>
+      <w:r>
+        <w:rPr>
+          <w:sz w:val="24"/>
+          <w:szCs w:val="24"/>
+          <w:lang w:val="en-US"/>
+        </w:rPr>
+        <w:t xml:space="preserve"> Intel Core i5 8400 2.8Ghz. </w:t>
       </w:r>
       <w:r>
         <w:rPr>
@@ -511,7 +534,27 @@
           <w:sz w:val="28"/>
           <w:szCs w:val="28"/>
         </w:rPr>
-        <w:t xml:space="preserve"> Equipo Bom Intel Pentium G4560</w:t>
+        <w:t xml:space="preserve"> Equipo </w:t>
+      </w:r>
+      <w:proofErr w:type="spellStart"/>
+      <w:r>
+        <w:rPr>
+          <w:b/>
+          <w:bCs/>
+          <w:sz w:val="28"/>
+          <w:szCs w:val="28"/>
+        </w:rPr>
+        <w:t>Bom</w:t>
+      </w:r>
+      <w:proofErr w:type="spellEnd"/>
+      <w:r>
+        <w:rPr>
+          <w:b/>
+          <w:bCs/>
+          <w:sz w:val="28"/>
+          <w:szCs w:val="28"/>
+        </w:rPr>
+        <w:t xml:space="preserve"> Intel Pentium G4560</w:t>
       </w:r>
       <w:r>
         <w:rPr>
@@ -544,10 +587,10 @@
           <wp:anchor distT="0" distB="0" distL="114300" distR="114300" simplePos="0" relativeHeight="251643904" behindDoc="0" locked="0" layoutInCell="1" allowOverlap="1" wp14:anchorId="5D988730" wp14:editId="3F8720C4">
             <wp:simplePos x="0" y="0"/>
             <wp:positionH relativeFrom="margin">
-              <wp:posOffset>4707048</wp:posOffset>
+              <wp:posOffset>4681220</wp:posOffset>
             </wp:positionH>
             <wp:positionV relativeFrom="margin">
-              <wp:posOffset>6386903</wp:posOffset>
+              <wp:posOffset>7263130</wp:posOffset>
             </wp:positionV>
             <wp:extent cx="1930400" cy="1447800"/>
             <wp:effectExtent l="0" t="0" r="0" b="0"/>
@@ -972,6 +1015,7 @@
       <w:pPr>
         <w:rPr>
           <w:b/>
+          <w:color w:val="2E74B5" w:themeColor="accent1" w:themeShade="BF"/>
           <w:sz w:val="24"/>
           <w:szCs w:val="24"/>
         </w:rPr>
@@ -993,7 +1037,7 @@
         <w:r>
           <w:rPr>
             <w:rStyle w:val="Hipervnculo"/>
-            <w:color w:val="auto"/>
+            <w:color w:val="2E74B5" w:themeColor="accent1" w:themeShade="BF"/>
             <w:sz w:val="24"/>
             <w:szCs w:val="24"/>
           </w:rPr>
@@ -1184,7 +1228,7 @@
         <w:r>
           <w:rPr>
             <w:rStyle w:val="Hipervnculo"/>
-            <w:color w:val="auto"/>
+            <w:color w:val="2E74B5" w:themeColor="accent1" w:themeShade="BF"/>
             <w:sz w:val="24"/>
             <w:szCs w:val="24"/>
           </w:rPr>
@@ -1333,8 +1377,64 @@
           <w:sz w:val="28"/>
           <w:szCs w:val="28"/>
         </w:rPr>
-        <w:t>Extra: Webcam Genius 720P Hd Usb</w:t>
-      </w:r>
+        <w:t xml:space="preserve">Extra: Webcam </w:t>
+      </w:r>
+      <w:proofErr w:type="spellStart"/>
+      <w:r>
+        <w:rPr>
+          <w:rFonts w:cstheme="majorHAnsi"/>
+          <w:b/>
+          <w:bCs/>
+          <w:sz w:val="28"/>
+          <w:szCs w:val="28"/>
+        </w:rPr>
+        <w:t>Genius</w:t>
+      </w:r>
+      <w:proofErr w:type="spellEnd"/>
+      <w:r>
+        <w:rPr>
+          <w:rFonts w:cstheme="majorHAnsi"/>
+          <w:b/>
+          <w:bCs/>
+          <w:sz w:val="28"/>
+          <w:szCs w:val="28"/>
+        </w:rPr>
+        <w:t xml:space="preserve"> 720P </w:t>
+      </w:r>
+      <w:proofErr w:type="spellStart"/>
+      <w:r>
+        <w:rPr>
+          <w:rFonts w:cstheme="majorHAnsi"/>
+          <w:b/>
+          <w:bCs/>
+          <w:sz w:val="28"/>
+          <w:szCs w:val="28"/>
+        </w:rPr>
+        <w:t>Hd</w:t>
+      </w:r>
+      <w:proofErr w:type="spellEnd"/>
+      <w:r>
+        <w:rPr>
+          <w:rFonts w:cstheme="majorHAnsi"/>
+          <w:b/>
+          <w:bCs/>
+          <w:sz w:val="28"/>
+          <w:szCs w:val="28"/>
+        </w:rPr>
+        <w:t xml:space="preserve"> </w:t>
+      </w:r>
+      <w:proofErr w:type="spellStart"/>
+      <w:r>
+        <w:rPr>
+          <w:rFonts w:cstheme="majorHAnsi"/>
+          <w:b/>
+          <w:bCs/>
+          <w:sz w:val="28"/>
+          <w:szCs w:val="28"/>
+        </w:rPr>
+        <w:t>Usb</w:t>
+      </w:r>
+      <w:proofErr w:type="spellEnd"/>
     </w:p>
     <w:p>
       <w:pPr>
@@ -1541,7 +1641,27 @@
           <w:sz w:val="28"/>
           <w:szCs w:val="28"/>
         </w:rPr>
-        <w:t>Terminal: Equipo Intel Core I3 Coffee Lake</w:t>
+        <w:t xml:space="preserve">Terminal: Equipo Intel Core I3 </w:t>
+      </w:r>
+      <w:proofErr w:type="spellStart"/>
+      <w:r>
+        <w:rPr>
+          <w:b/>
+          <w:bCs/>
+          <w:sz w:val="28"/>
+          <w:szCs w:val="28"/>
+        </w:rPr>
+        <w:t>Coffee</w:t>
+      </w:r>
+      <w:proofErr w:type="spellEnd"/>
+      <w:r>
+        <w:rPr>
+          <w:b/>
+          <w:bCs/>
+          <w:sz w:val="28"/>
+          <w:szCs w:val="28"/>
+        </w:rPr>
+        <w:t xml:space="preserve"> Lake</w:t>
       </w:r>
     </w:p>
     <w:p>
@@ -1760,10 +1880,10 @@
     <w:p>
       <w:pPr>
         <w:rPr>
-          <w:b/>
-          <w:sz w:val="24"/>
-          <w:szCs w:val="24"/>
-          <w:u w:val="single"/>
+          <w:rStyle w:val="Hipervnculo"/>
+          <w:color w:val="2E74B5" w:themeColor="accent1" w:themeShade="BF"/>
+          <w:sz w:val="24"/>
+          <w:szCs w:val="24"/>
         </w:rPr>
       </w:pPr>
       <w:r>
@@ -1783,7 +1903,7 @@
         <w:r>
           <w:rPr>
             <w:rStyle w:val="Hipervnculo"/>
-            <w:color w:val="auto"/>
+            <w:color w:val="2E74B5" w:themeColor="accent1" w:themeShade="BF"/>
             <w:sz w:val="24"/>
             <w:szCs w:val="24"/>
           </w:rPr>
@@ -1848,6 +1968,76 @@
       </w:pPr>
       <w:r>
         <w:rPr>
+          <w:b/>
+          <w:bCs/>
+          <w:noProof/>
+        </w:rPr>
+        <w:lastRenderedPageBreak/>
+        <w:drawing>
+          <wp:anchor distT="0" distB="0" distL="114300" distR="114300" simplePos="0" relativeHeight="251658240" behindDoc="0" locked="0" layoutInCell="1" allowOverlap="1" wp14:anchorId="15E94A52" wp14:editId="31D4E197">
+            <wp:simplePos x="0" y="0"/>
+            <wp:positionH relativeFrom="margin">
+              <wp:posOffset>4848225</wp:posOffset>
+            </wp:positionH>
+            <wp:positionV relativeFrom="margin">
+              <wp:posOffset>181610</wp:posOffset>
+            </wp:positionV>
+            <wp:extent cx="1424305" cy="1424305"/>
+            <wp:effectExtent l="0" t="0" r="4445" b="4445"/>
+            <wp:wrapSquare wrapText="bothSides"/>
+            <wp:docPr id="17" name="Imagen 17" descr="C:\Users\alumno\Downloads\x939aai.jpg"/>
+            <wp:cNvGraphicFramePr>
+              <a:graphicFrameLocks xmlns:a="http://schemas.openxmlformats.org/drawingml/2006/main" noChangeAspect="1"/>
+            </wp:cNvGraphicFramePr>
+            <a:graphic xmlns:a="http://schemas.openxmlformats.org/drawingml/2006/main">
+              <a:graphicData uri="http://schemas.openxmlformats.org/drawingml/2006/picture">
+                <pic:pic xmlns:pic="http://schemas.openxmlformats.org/drawingml/2006/picture">
+                  <pic:nvPicPr>
+                    <pic:cNvPr id="0" name="Picture 3" descr="C:\Users\alumno\Downloads\x939aai.jpg"/>
+                    <pic:cNvPicPr>
+                      <a:picLocks noChangeAspect="1" noChangeArrowheads="1"/>
+                    </pic:cNvPicPr>
+                  </pic:nvPicPr>
+                  <pic:blipFill>
+                    <a:blip r:embed="rId16" cstate="print">
+                      <a:extLst>
+                        <a:ext uri="{28A0092B-C50C-407E-A947-70E740481C1C}">
+                          <a14:useLocalDpi xmlns:a14="http://schemas.microsoft.com/office/drawing/2010/main" val="0"/>
+                        </a:ext>
+                      </a:extLst>
+                    </a:blip>
+                    <a:srcRect/>
+                    <a:stretch>
+                      <a:fillRect/>
+                    </a:stretch>
+                  </pic:blipFill>
+                  <pic:spPr bwMode="auto">
+                    <a:xfrm>
+                      <a:off x="0" y="0"/>
+                      <a:ext cx="1424305" cy="1424305"/>
+                    </a:xfrm>
+                    <a:prstGeom prst="rect">
+                      <a:avLst/>
+                    </a:prstGeom>
+                    <a:noFill/>
+                    <a:ln>
+                      <a:noFill/>
+                    </a:ln>
+                  </pic:spPr>
+                </pic:pic>
+              </a:graphicData>
+            </a:graphic>
+            <wp14:sizeRelH relativeFrom="margin">
+              <wp14:pctWidth>0</wp14:pctWidth>
+            </wp14:sizeRelH>
+            <wp14:sizeRelV relativeFrom="margin">
+              <wp14:pctHeight>0</wp14:pctHeight>
+            </wp14:sizeRelV>
+          </wp:anchor>
+        </w:drawing>
+      </w:r>
+      <w:r>
+        <w:rPr>
           <w:rStyle w:val="Hipervnculo"/>
           <w:rFonts w:asciiTheme="majorHAnsi" w:hAnsiTheme="majorHAnsi"/>
           <w:b/>
@@ -1857,7 +2047,6 @@
           <w:szCs w:val="28"/>
           <w:u w:val="none"/>
         </w:rPr>
-        <w:lastRenderedPageBreak/>
         <w:t xml:space="preserve">Extra: Monitor NEC 19” </w:t>
       </w:r>
     </w:p>
@@ -1880,7 +2069,8 @@
     <w:p>
       <w:pPr>
         <w:rPr>
-          <w:b/>
+          <w:rStyle w:val="Hipervnculo"/>
+          <w:color w:val="2E74B5" w:themeColor="accent1" w:themeShade="BF"/>
           <w:sz w:val="24"/>
           <w:szCs w:val="24"/>
         </w:rPr>
@@ -1896,7 +2086,7 @@
         <w:r>
           <w:rPr>
             <w:rStyle w:val="Hipervnculo"/>
-            <w:color w:val="auto"/>
+            <w:color w:val="2E74B5" w:themeColor="accent1" w:themeShade="BF"/>
             <w:sz w:val="24"/>
             <w:szCs w:val="24"/>
           </w:rPr>
@@ -1953,7 +2143,27 @@
           <w:sz w:val="28"/>
           <w:szCs w:val="28"/>
         </w:rPr>
-        <w:t>Terminal: Tablet Iview i895QW</w:t>
+        <w:t xml:space="preserve">Terminal: Tablet </w:t>
+      </w:r>
+      <w:proofErr w:type="spellStart"/>
+      <w:r>
+        <w:rPr>
+          <w:b/>
+          <w:bCs/>
+          <w:sz w:val="28"/>
+          <w:szCs w:val="28"/>
+        </w:rPr>
+        <w:t>Iview</w:t>
+      </w:r>
+      <w:proofErr w:type="spellEnd"/>
+      <w:r>
+        <w:rPr>
+          <w:b/>
+          <w:bCs/>
+          <w:sz w:val="28"/>
+          <w:szCs w:val="28"/>
+        </w:rPr>
+        <w:t xml:space="preserve"> i895QW</w:t>
       </w:r>
     </w:p>
     <w:p>
@@ -1978,8 +2188,8 @@
             <wp:positionV relativeFrom="paragraph">
               <wp:posOffset>13335</wp:posOffset>
             </wp:positionV>
-            <wp:extent cx="1788795" cy="1390650"/>
-            <wp:effectExtent l="0" t="0" r="1905" b="0"/>
+            <wp:extent cx="1788795" cy="1285875"/>
+            <wp:effectExtent l="0" t="0" r="1905" b="9525"/>
             <wp:wrapSquare wrapText="bothSides"/>
             <wp:docPr id="15" name="Imagen 15" descr="C:\Users\Leonardo\AppData\Local\Microsoft\Windows\INetCache\Content.Word\i895QW_4.jpg"/>
             <wp:cNvGraphicFramePr>
@@ -2010,7 +2220,7 @@
                   <pic:spPr bwMode="auto">
                     <a:xfrm>
                       <a:off x="0" y="0"/>
-                      <a:ext cx="1788795" cy="1390650"/>
+                      <a:ext cx="1788795" cy="1285875"/>
                     </a:xfrm>
                     <a:prstGeom prst="rect">
                       <a:avLst/>
@@ -2088,6 +2298,8 @@
         </w:rPr>
         <w:t>. Por último, esta Tablet viene con un teclado incluido, lo que hace que puedan utilizar la aplicación más cómodamente.</w:t>
       </w:r>
+      <w:bookmarkStart w:id="0" w:name="_GoBack"/>
+      <w:bookmarkEnd w:id="0"/>
     </w:p>
     <w:p>
       <w:pPr>
@@ -2131,7 +2343,23 @@
           <w:sz w:val="24"/>
           <w:szCs w:val="24"/>
         </w:rPr>
-        <w:t xml:space="preserve">Intel Quad Core, Bay Trail Z3735F, </w:t>
+        <w:t xml:space="preserve">Intel </w:t>
+      </w:r>
+      <w:proofErr w:type="spellStart"/>
+      <w:r>
+        <w:rPr>
+          <w:sz w:val="24"/>
+          <w:szCs w:val="24"/>
+        </w:rPr>
+        <w:t>Quad</w:t>
+      </w:r>
+      <w:proofErr w:type="spellEnd"/>
+      <w:r>
+        <w:rPr>
+          <w:sz w:val="24"/>
+          <w:szCs w:val="24"/>
+        </w:rPr>
+        <w:t xml:space="preserve"> Core, Bay Trail Z3735F, </w:t>
       </w:r>
       <w:r>
         <w:rPr>
@@ -2355,7 +2583,7 @@
         <w:r>
           <w:rPr>
             <w:rStyle w:val="Hipervnculo"/>
-            <w:color w:val="auto"/>
+            <w:color w:val="2E74B5" w:themeColor="accent1" w:themeShade="BF"/>
             <w:sz w:val="24"/>
             <w:szCs w:val="24"/>
           </w:rPr>
@@ -2454,10 +2682,10 @@
           <wp:anchor distT="0" distB="0" distL="114300" distR="114300" simplePos="0" relativeHeight="251664896" behindDoc="0" locked="0" layoutInCell="1" allowOverlap="1" wp14:anchorId="26C8E1F9" wp14:editId="0391DF5C">
             <wp:simplePos x="0" y="0"/>
             <wp:positionH relativeFrom="margin">
-              <wp:posOffset>4554855</wp:posOffset>
+              <wp:posOffset>4558030</wp:posOffset>
             </wp:positionH>
             <wp:positionV relativeFrom="margin">
-              <wp:posOffset>793115</wp:posOffset>
+              <wp:posOffset>345440</wp:posOffset>
             </wp:positionV>
             <wp:extent cx="2089150" cy="1566545"/>
             <wp:effectExtent l="0" t="0" r="6350" b="0"/>
@@ -2716,8 +2944,42 @@
           <w:szCs w:val="28"/>
           <w:lang w:val="en-US"/>
         </w:rPr>
-        <w:t>: Webcam Genius 720P Hd Usb</w:t>
-      </w:r>
+        <w:t xml:space="preserve">: Webcam Genius 720P </w:t>
+      </w:r>
+      <w:proofErr w:type="spellStart"/>
+      <w:r>
+        <w:rPr>
+          <w:b/>
+          <w:bCs/>
+          <w:sz w:val="28"/>
+          <w:szCs w:val="28"/>
+          <w:lang w:val="en-US"/>
+        </w:rPr>
+        <w:t>Hd</w:t>
+      </w:r>
+      <w:proofErr w:type="spellEnd"/>
+      <w:r>
+        <w:rPr>
+          <w:b/>
+          <w:bCs/>
+          <w:sz w:val="28"/>
+          <w:szCs w:val="28"/>
+          <w:lang w:val="en-US"/>
+        </w:rPr>
+        <w:t xml:space="preserve"> </w:t>
+      </w:r>
+      <w:proofErr w:type="spellStart"/>
+      <w:r>
+        <w:rPr>
+          <w:b/>
+          <w:bCs/>
+          <w:sz w:val="28"/>
+          <w:szCs w:val="28"/>
+          <w:lang w:val="en-US"/>
+        </w:rPr>
+        <w:t>Usb</w:t>
+      </w:r>
+      <w:proofErr w:type="spellEnd"/>
     </w:p>
     <w:p>
       <w:pPr>
@@ -3029,7 +3291,7 @@
         <w:r>
           <w:rPr>
             <w:rStyle w:val="Hipervnculo"/>
-            <w:color w:val="auto"/>
+            <w:color w:val="2E74B5" w:themeColor="accent1" w:themeShade="BF"/>
             <w:sz w:val="24"/>
             <w:szCs w:val="24"/>
           </w:rPr>
@@ -3043,14 +3305,12 @@
           <w:b/>
           <w:sz w:val="24"/>
           <w:szCs w:val="24"/>
-          <w:lang w:val="en-US"/>
-        </w:rPr>
-      </w:pPr>
-      <w:r>
-        <w:rPr>
-          <w:sz w:val="24"/>
-          <w:szCs w:val="24"/>
-          <w:lang w:val="en-US"/>
+        </w:rPr>
+      </w:pPr>
+      <w:r>
+        <w:rPr>
+          <w:sz w:val="24"/>
+          <w:szCs w:val="24"/>
         </w:rPr>
         <w:t>Precio: USD1607</w:t>
       </w:r>
@@ -3082,7 +3342,7 @@
           <w:kern w:val="36"/>
           <w:sz w:val="32"/>
           <w:szCs w:val="32"/>
-          <w:lang w:val="en-US" w:eastAsia="es-ES"/>
+          <w:lang w:eastAsia="es-ES"/>
         </w:rPr>
       </w:pPr>
       <w:r>
@@ -3091,7 +3351,6 @@
           <w:color w:val="2E74B5" w:themeColor="accent1" w:themeShade="BF"/>
           <w:sz w:val="32"/>
           <w:szCs w:val="32"/>
-          <w:lang w:val="en-US"/>
         </w:rPr>
         <w:br w:type="page"/>
       </w:r>
@@ -3103,16 +3362,14 @@
           <w:bCs/>
           <w:sz w:val="28"/>
           <w:szCs w:val="28"/>
-          <w:lang w:val="en-US"/>
-        </w:rPr>
-      </w:pPr>
-      <w:r>
-        <w:rPr>
-          <w:b/>
-          <w:bCs/>
-          <w:sz w:val="28"/>
-          <w:szCs w:val="28"/>
-          <w:lang w:val="en-US"/>
+        </w:rPr>
+      </w:pPr>
+      <w:r>
+        <w:rPr>
+          <w:b/>
+          <w:bCs/>
+          <w:sz w:val="28"/>
+          <w:szCs w:val="28"/>
         </w:rPr>
         <w:lastRenderedPageBreak/>
         <w:t>Terminal: Notebook HP i3 1Tb</w:t>
@@ -3215,7 +3472,21 @@
           <w:sz w:val="24"/>
           <w:szCs w:val="24"/>
         </w:rPr>
-        <w:t xml:space="preserve"> debido a que tiene un menor rendimiento que la anterior pero sigue siendo suficiente para correr la aplicación sin problemas</w:t>
+        <w:t xml:space="preserve"> debido a que tiene un menor rendimiento que la </w:t>
+      </w:r>
+      <w:r>
+        <w:rPr>
+          <w:sz w:val="24"/>
+          <w:szCs w:val="24"/>
+        </w:rPr>
+        <w:t>anterior,</w:t>
+      </w:r>
+      <w:r>
+        <w:rPr>
+          <w:sz w:val="24"/>
+          <w:szCs w:val="24"/>
+        </w:rPr>
+        <w:t xml:space="preserve"> pero sigue siendo suficiente para correr la aplicación sin problemas</w:t>
       </w:r>
       <w:r>
         <w:rPr>
@@ -3295,7 +3566,6 @@
           <w:bCs/>
           <w:sz w:val="28"/>
           <w:szCs w:val="28"/>
-          <w:lang w:val="en-US"/>
         </w:rPr>
       </w:pPr>
       <w:r>
@@ -3376,7 +3646,6 @@
           <w:bCs/>
           <w:sz w:val="28"/>
           <w:szCs w:val="28"/>
-          <w:lang w:val="en-US"/>
         </w:rPr>
         <w:t xml:space="preserve">GPS: </w:t>
       </w:r>
@@ -3386,7 +3655,6 @@
           <w:bCs/>
           <w:sz w:val="28"/>
           <w:szCs w:val="28"/>
-          <w:lang w:val="en-US"/>
         </w:rPr>
         <w:t>Motorola g5 plus</w:t>
       </w:r>
@@ -3404,7 +3672,49 @@
           <w:sz w:val="24"/>
           <w:szCs w:val="24"/>
         </w:rPr>
-        <w:t>Elegimos este celular para que sea usado por los Transportistas para enviar la informacion de su  ubicacion al Sistema debido a que tiene una bateria de 3000mAH que puede llegar a durar hasta 20hrs.</w:t>
+        <w:t xml:space="preserve">Elegimos este celular para que sea usado por los Transportistas para enviar la </w:t>
+      </w:r>
+      <w:r>
+        <w:rPr>
+          <w:sz w:val="24"/>
+          <w:szCs w:val="24"/>
+        </w:rPr>
+        <w:t>información</w:t>
+      </w:r>
+      <w:r>
+        <w:rPr>
+          <w:sz w:val="24"/>
+          <w:szCs w:val="24"/>
+        </w:rPr>
+        <w:t xml:space="preserve"> de </w:t>
+      </w:r>
+      <w:r>
+        <w:rPr>
+          <w:sz w:val="24"/>
+          <w:szCs w:val="24"/>
+        </w:rPr>
+        <w:t>su ubicación</w:t>
+      </w:r>
+      <w:r>
+        <w:rPr>
+          <w:sz w:val="24"/>
+          <w:szCs w:val="24"/>
+        </w:rPr>
+        <w:t xml:space="preserve"> al Sistema debido a que tiene una </w:t>
+      </w:r>
+      <w:r>
+        <w:rPr>
+          <w:sz w:val="24"/>
+          <w:szCs w:val="24"/>
+        </w:rPr>
+        <w:t>batería</w:t>
+      </w:r>
+      <w:r>
+        <w:rPr>
+          <w:sz w:val="24"/>
+          <w:szCs w:val="24"/>
+        </w:rPr>
+        <w:t xml:space="preserve"> de 3000mAH que puede llegar a durar hasta 20hrs.</w:t>
       </w:r>
     </w:p>
     <w:p>
@@ -3582,7 +3892,43 @@
           <w:sz w:val="24"/>
           <w:szCs w:val="24"/>
         </w:rPr>
-        <w:t>Elegimos este Sistema operative ya que tiene soporte y compatibilidad con Informix, al contrario que su version Home.</w:t>
+        <w:t xml:space="preserve">Elegimos este Sistema </w:t>
+      </w:r>
+      <w:r>
+        <w:rPr>
+          <w:rFonts w:ascii="Calibri" w:hAnsi="Calibri" w:cs="Calibri"/>
+          <w:bCs/>
+          <w:sz w:val="24"/>
+          <w:szCs w:val="24"/>
+        </w:rPr>
+        <w:t>operativo</w:t>
+      </w:r>
+      <w:r>
+        <w:rPr>
+          <w:rFonts w:ascii="Calibri" w:hAnsi="Calibri" w:cs="Calibri"/>
+          <w:bCs/>
+          <w:sz w:val="24"/>
+          <w:szCs w:val="24"/>
+        </w:rPr>
+        <w:t xml:space="preserve"> ya que tiene soporte y compatibilidad con Informix, al contrario que su </w:t>
+      </w:r>
+      <w:r>
+        <w:rPr>
+          <w:rFonts w:ascii="Calibri" w:hAnsi="Calibri" w:cs="Calibri"/>
+          <w:bCs/>
+          <w:sz w:val="24"/>
+          <w:szCs w:val="24"/>
+        </w:rPr>
+        <w:t>versión</w:t>
+      </w:r>
+      <w:r>
+        <w:rPr>
+          <w:rFonts w:ascii="Calibri" w:hAnsi="Calibri" w:cs="Calibri"/>
+          <w:bCs/>
+          <w:sz w:val="24"/>
+          <w:szCs w:val="24"/>
+        </w:rPr>
+        <w:t xml:space="preserve"> Home.</w:t>
       </w:r>
     </w:p>
     <w:p>
@@ -3869,6 +4215,7 @@
     <w:lsdException w:name="HTML Sample" w:semiHidden="1" w:unhideWhenUsed="1"/>
     <w:lsdException w:name="HTML Typewriter" w:semiHidden="1" w:unhideWhenUsed="1"/>
     <w:lsdException w:name="HTML Variable" w:semiHidden="1" w:unhideWhenUsed="1"/>
+    <w:lsdException w:name="Normal Table" w:semiHidden="1" w:unhideWhenUsed="1"/>
     <w:lsdException w:name="annotation subject" w:semiHidden="1" w:unhideWhenUsed="1"/>
     <w:lsdException w:name="No List" w:semiHidden="1" w:unhideWhenUsed="1"/>
     <w:lsdException w:name="Outline List 1" w:semiHidden="1" w:unhideWhenUsed="1"/>
@@ -3915,8 +4262,10 @@
     <w:lsdException w:name="Table Subtle 2" w:semiHidden="1" w:unhideWhenUsed="1"/>
     <w:lsdException w:name="Table Web 1" w:semiHidden="1" w:unhideWhenUsed="1"/>
     <w:lsdException w:name="Table Web 2" w:semiHidden="1" w:unhideWhenUsed="1"/>
+    <w:lsdException w:name="Table Web 3" w:semiHidden="1" w:unhideWhenUsed="1"/>
     <w:lsdException w:name="Balloon Text" w:semiHidden="1" w:unhideWhenUsed="1"/>
     <w:lsdException w:name="Table Grid" w:uiPriority="39"/>
+    <w:lsdException w:name="Table Theme" w:semiHidden="1" w:unhideWhenUsed="1"/>
     <w:lsdException w:name="Placeholder Text" w:semiHidden="1"/>
     <w:lsdException w:name="No Spacing" w:uiPriority="1" w:qFormat="1"/>
     <w:lsdException w:name="Light Shading" w:uiPriority="60"/>
@@ -4666,7 +5015,7 @@
 </file>
 
 <file path=customXml/itemProps1.xml><?xml version="1.0" encoding="utf-8"?>
-<ds:datastoreItem xmlns:ds="http://schemas.openxmlformats.org/officeDocument/2006/customXml" ds:itemID="{AE1FE240-87F5-405A-99E4-4B66392295ED}">
+<ds:datastoreItem xmlns:ds="http://schemas.openxmlformats.org/officeDocument/2006/customXml" ds:itemID="{2166A592-7D63-4C40-8A5D-2E3C66A88FCE}">
   <ds:schemaRefs>
     <ds:schemaRef ds:uri="http://schemas.openxmlformats.org/officeDocument/2006/bibliography"/>
   </ds:schemaRefs>

</xml_diff>

<commit_message>
SUBO EL EXCEL DE LOS CAMINOS BEBETO
</commit_message>
<xml_diff>
--- a/Actividades/Taller01001/Fundamentación de los equipos terminales.docx
+++ b/Actividades/Taller01001/Fundamentación de los equipos terminales.docx
@@ -169,7 +169,7 @@
           </mc:Choice>
           <mc:Fallback>
             <w:pict>
-              <v:line w14:anchorId="055FF99D" id="Conector recto 8" o:spid="_x0000_s1026" style="position:absolute;z-index:251682816;visibility:visible;mso-wrap-style:square;mso-wrap-distance-left:9pt;mso-wrap-distance-top:0;mso-wrap-distance-right:9pt;mso-wrap-distance-bottom:0;mso-position-horizontal:right;mso-position-horizontal-relative:margin;mso-position-vertical:absolute;mso-position-vertical-relative:text" from="479.05pt,29.75pt" to="1009.3pt,29.75pt" o:gfxdata="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" strokecolor="#5b9bd5 [3204]" strokeweight=".5pt">
+              <v:line w14:anchorId="7B928AB7" id="Conector recto 8" o:spid="_x0000_s1026" style="position:absolute;z-index:251682816;visibility:visible;mso-wrap-style:square;mso-wrap-distance-left:9pt;mso-wrap-distance-top:0;mso-wrap-distance-right:9pt;mso-wrap-distance-bottom:0;mso-position-horizontal:right;mso-position-horizontal-relative:margin;mso-position-vertical:absolute;mso-position-vertical-relative:text" from="479.05pt,29.75pt" to="1009.3pt,29.75pt" o:gfxdata="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" strokecolor="#5b9bd5 [3204]" strokeweight=".5pt">
                 <v:stroke joinstyle="miter"/>
                 <w10:wrap anchorx="margin"/>
               </v:line>
@@ -2298,8 +2298,6 @@
         </w:rPr>
         <w:t>. Por último, esta Tablet viene con un teclado incluido, lo que hace que puedan utilizar la aplicación más cómodamente.</w:t>
       </w:r>
-      <w:bookmarkStart w:id="0" w:name="_GoBack"/>
-      <w:bookmarkEnd w:id="0"/>
     </w:p>
     <w:p>
       <w:pPr>
@@ -4002,26 +4000,228 @@
     </w:p>
     <w:p>
       <w:pPr>
+        <w:pStyle w:val="Ttulo1"/>
         <w:rPr>
           <w:rFonts w:ascii="Calibri" w:hAnsi="Calibri" w:cs="Calibri"/>
-          <w:bCs/>
-          <w:sz w:val="24"/>
-          <w:szCs w:val="24"/>
-        </w:rPr>
-      </w:pPr>
-    </w:p>
-    <w:p>
-      <w:pPr>
+          <w:sz w:val="28"/>
+          <w:szCs w:val="28"/>
+        </w:rPr>
+      </w:pPr>
+      <w:r>
         <w:rPr>
           <w:rFonts w:ascii="Calibri" w:hAnsi="Calibri" w:cs="Calibri"/>
-          <w:bCs/>
-          <w:sz w:val="24"/>
-          <w:szCs w:val="24"/>
-        </w:rPr>
-      </w:pPr>
+          <w:b w:val="0"/>
+          <w:bCs w:val="0"/>
+          <w:noProof/>
+          <w:sz w:val="24"/>
+          <w:szCs w:val="24"/>
+        </w:rPr>
+        <w:drawing>
+          <wp:anchor distT="0" distB="0" distL="114300" distR="114300" simplePos="0" relativeHeight="251660800" behindDoc="0" locked="0" layoutInCell="1" allowOverlap="1">
+            <wp:simplePos x="0" y="0"/>
+            <wp:positionH relativeFrom="column">
+              <wp:posOffset>4953000</wp:posOffset>
+            </wp:positionH>
+            <wp:positionV relativeFrom="paragraph">
+              <wp:posOffset>83820</wp:posOffset>
+            </wp:positionV>
+            <wp:extent cx="1704975" cy="1704975"/>
+            <wp:effectExtent l="0" t="0" r="9525" b="9525"/>
+            <wp:wrapSquare wrapText="bothSides"/>
+            <wp:docPr id="18" name="Imagen 18"/>
+            <wp:cNvGraphicFramePr>
+              <a:graphicFrameLocks xmlns:a="http://schemas.openxmlformats.org/drawingml/2006/main" noChangeAspect="1"/>
+            </wp:cNvGraphicFramePr>
+            <a:graphic xmlns:a="http://schemas.openxmlformats.org/drawingml/2006/main">
+              <a:graphicData uri="http://schemas.openxmlformats.org/drawingml/2006/picture">
+                <pic:pic xmlns:pic="http://schemas.openxmlformats.org/drawingml/2006/picture">
+                  <pic:nvPicPr>
+                    <pic:cNvPr id="0" name="Picture 1"/>
+                    <pic:cNvPicPr>
+                      <a:picLocks noChangeAspect="1" noChangeArrowheads="1"/>
+                    </pic:cNvPicPr>
+                  </pic:nvPicPr>
+                  <pic:blipFill>
+                    <a:blip r:embed="rId38">
+                      <a:extLst>
+                        <a:ext uri="{28A0092B-C50C-407E-A947-70E740481C1C}">
+                          <a14:useLocalDpi xmlns:a14="http://schemas.microsoft.com/office/drawing/2010/main" val="0"/>
+                        </a:ext>
+                      </a:extLst>
+                    </a:blip>
+                    <a:srcRect/>
+                    <a:stretch>
+                      <a:fillRect/>
+                    </a:stretch>
+                  </pic:blipFill>
+                  <pic:spPr bwMode="auto">
+                    <a:xfrm>
+                      <a:off x="0" y="0"/>
+                      <a:ext cx="1704975" cy="1704975"/>
+                    </a:xfrm>
+                    <a:prstGeom prst="rect">
+                      <a:avLst/>
+                    </a:prstGeom>
+                    <a:noFill/>
+                    <a:ln>
+                      <a:noFill/>
+                    </a:ln>
+                  </pic:spPr>
+                </pic:pic>
+              </a:graphicData>
+            </a:graphic>
+            <wp14:sizeRelH relativeFrom="margin">
+              <wp14:pctWidth>0</wp14:pctWidth>
+            </wp14:sizeRelH>
+            <wp14:sizeRelV relativeFrom="margin">
+              <wp14:pctHeight>0</wp14:pctHeight>
+            </wp14:sizeRelV>
+          </wp:anchor>
+        </w:drawing>
+      </w:r>
+      <w:r>
+        <w:rPr>
+          <w:rFonts w:ascii="Calibri" w:hAnsi="Calibri" w:cs="Calibri"/>
+          <w:sz w:val="28"/>
+          <w:szCs w:val="28"/>
+        </w:rPr>
+        <w:t xml:space="preserve">Impresora: </w:t>
+      </w:r>
+      <w:r>
+        <w:rPr>
+          <w:rFonts w:ascii="Calibri" w:hAnsi="Calibri" w:cs="Calibri"/>
+          <w:sz w:val="28"/>
+          <w:szCs w:val="28"/>
+        </w:rPr>
+        <w:t xml:space="preserve">Impresora Canon </w:t>
+      </w:r>
+      <w:proofErr w:type="spellStart"/>
+      <w:r>
+        <w:rPr>
+          <w:rFonts w:ascii="Calibri" w:hAnsi="Calibri" w:cs="Calibri"/>
+          <w:sz w:val="28"/>
+          <w:szCs w:val="28"/>
+        </w:rPr>
+        <w:t>Pixma</w:t>
+      </w:r>
+      <w:proofErr w:type="spellEnd"/>
+      <w:r>
+        <w:rPr>
+          <w:rFonts w:ascii="Calibri" w:hAnsi="Calibri" w:cs="Calibri"/>
+          <w:sz w:val="28"/>
+          <w:szCs w:val="28"/>
+        </w:rPr>
+        <w:t xml:space="preserve"> Mg2410</w:t>
+      </w:r>
+    </w:p>
+    <w:p>
+      <w:pPr>
+        <w:pStyle w:val="Ttulo1"/>
+        <w:rPr>
+          <w:rFonts w:ascii="Calibri" w:hAnsi="Calibri" w:cs="Calibri"/>
+          <w:b w:val="0"/>
+          <w:bCs w:val="0"/>
+          <w:sz w:val="24"/>
+          <w:szCs w:val="24"/>
+        </w:rPr>
+      </w:pPr>
+      <w:r>
+        <w:rPr>
+          <w:rFonts w:ascii="Calibri" w:hAnsi="Calibri" w:cs="Calibri"/>
+          <w:b w:val="0"/>
+          <w:bCs w:val="0"/>
+          <w:sz w:val="24"/>
+          <w:szCs w:val="24"/>
+        </w:rPr>
+        <w:t>Elegimos esta impresora para que sea utilizada en la oficina del directorio y en la sala de administrativos para imprimir los reportes de daños y perdida para llevar un mejor registro.</w:t>
+      </w:r>
+    </w:p>
+    <w:p>
+      <w:pPr>
+        <w:pStyle w:val="Ttulo1"/>
+        <w:rPr>
+          <w:rFonts w:ascii="Calibri" w:hAnsi="Calibri" w:cs="Calibri"/>
+          <w:b w:val="0"/>
+          <w:bCs w:val="0"/>
+          <w:sz w:val="24"/>
+          <w:szCs w:val="24"/>
+        </w:rPr>
+      </w:pPr>
+      <w:r>
+        <w:rPr>
+          <w:rFonts w:ascii="Calibri" w:hAnsi="Calibri" w:cs="Calibri"/>
+          <w:b w:val="0"/>
+          <w:bCs w:val="0"/>
+          <w:sz w:val="24"/>
+          <w:szCs w:val="24"/>
+        </w:rPr>
+        <w:t>Precio: USD 54</w:t>
+      </w:r>
+    </w:p>
+    <w:p>
+      <w:pPr>
+        <w:pStyle w:val="Ttulo1"/>
+        <w:rPr>
+          <w:rFonts w:ascii="Calibri" w:hAnsi="Calibri" w:cs="Calibri"/>
+          <w:b w:val="0"/>
+          <w:bCs w:val="0"/>
+          <w:sz w:val="24"/>
+          <w:szCs w:val="24"/>
+        </w:rPr>
+      </w:pPr>
+      <w:r>
+        <w:rPr>
+          <w:rFonts w:ascii="Calibri" w:hAnsi="Calibri" w:cs="Calibri"/>
+          <w:b w:val="0"/>
+          <w:bCs w:val="0"/>
+          <w:sz w:val="24"/>
+          <w:szCs w:val="24"/>
+        </w:rPr>
+        <w:t>Fuente:</w:t>
+      </w:r>
+      <w:r>
+        <w:t xml:space="preserve"> </w:t>
+      </w:r>
+      <w:hyperlink r:id="rId39" w:history="1">
+        <w:r>
+          <w:rPr>
+            <w:rStyle w:val="Hipervnculo"/>
+            <w:rFonts w:ascii="Calibri" w:hAnsi="Calibri" w:cs="Calibri"/>
+            <w:b w:val="0"/>
+            <w:bCs w:val="0"/>
+            <w:sz w:val="24"/>
+            <w:szCs w:val="24"/>
+          </w:rPr>
+          <w:t>https://www.fastimport.uy/productos/18249/impresora-canon-pixma-mg2410-multifuncion-2-cartuchos-usb-4800dpi-blanca</w:t>
+        </w:r>
+      </w:hyperlink>
+    </w:p>
+    <w:p>
+      <w:pPr>
+        <w:pStyle w:val="Ttulo1"/>
+        <w:rPr>
+          <w:rFonts w:ascii="Calibri" w:hAnsi="Calibri" w:cs="Calibri"/>
+          <w:b w:val="0"/>
+          <w:bCs w:val="0"/>
+          <w:sz w:val="24"/>
+          <w:szCs w:val="24"/>
+        </w:rPr>
+      </w:pPr>
+      <w:r>
+        <w:rPr>
+          <w:rFonts w:ascii="Calibri" w:hAnsi="Calibri" w:cs="Calibri"/>
+          <w:b w:val="0"/>
+          <w:bCs w:val="0"/>
+          <w:sz w:val="24"/>
+          <w:szCs w:val="24"/>
+        </w:rPr>
+        <w:t>Presupuesto: Económico, Recomendado, Premium</w:t>
+      </w:r>
+      <w:bookmarkStart w:id="0" w:name="_GoBack"/>
+      <w:bookmarkEnd w:id="0"/>
     </w:p>
     <w:sectPr>
-      <w:footerReference w:type="default" r:id="rId38"/>
+      <w:footerReference w:type="default" r:id="rId40"/>
       <w:pgSz w:w="11906" w:h="16838"/>
       <w:pgMar w:top="720" w:right="720" w:bottom="720" w:left="720" w:header="708" w:footer="708" w:gutter="0"/>
       <w:cols w:space="708"/>
@@ -5015,7 +5215,7 @@
 </file>
 
 <file path=customXml/itemProps1.xml><?xml version="1.0" encoding="utf-8"?>
-<ds:datastoreItem xmlns:ds="http://schemas.openxmlformats.org/officeDocument/2006/customXml" ds:itemID="{2166A592-7D63-4C40-8A5D-2E3C66A88FCE}">
+<ds:datastoreItem xmlns:ds="http://schemas.openxmlformats.org/officeDocument/2006/customXml" ds:itemID="{83B7CF9E-2193-418E-A861-A1FC01594B00}">
   <ds:schemaRefs>
     <ds:schemaRef ds:uri="http://schemas.openxmlformats.org/officeDocument/2006/bibliography"/>
   </ds:schemaRefs>

</xml_diff>

<commit_message>
Subo la funda del antivirus y  el plan de antel
</commit_message>
<xml_diff>
--- a/Actividades/Taller01001/Fundamentación de los equipos terminales.docx
+++ b/Actividades/Taller01001/Fundamentación de los equipos terminales.docx
@@ -169,7 +169,7 @@
           </mc:Choice>
           <mc:Fallback>
             <w:pict>
-              <v:line w14:anchorId="7B928AB7" id="Conector recto 8" o:spid="_x0000_s1026" style="position:absolute;z-index:251682816;visibility:visible;mso-wrap-style:square;mso-wrap-distance-left:9pt;mso-wrap-distance-top:0;mso-wrap-distance-right:9pt;mso-wrap-distance-bottom:0;mso-position-horizontal:right;mso-position-horizontal-relative:margin;mso-position-vertical:absolute;mso-position-vertical-relative:text" from="479.05pt,29.75pt" to="1009.3pt,29.75pt" o:gfxdata="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" strokecolor="#5b9bd5 [3204]" strokeweight=".5pt">
+              <v:line w14:anchorId="10E823B7" id="Conector recto 8" o:spid="_x0000_s1026" style="position:absolute;z-index:251682816;visibility:visible;mso-wrap-style:square;mso-wrap-distance-left:9pt;mso-wrap-distance-top:0;mso-wrap-distance-right:9pt;mso-wrap-distance-bottom:0;mso-position-horizontal:right;mso-position-horizontal-relative:margin;mso-position-vertical:absolute;mso-position-vertical-relative:text" from="479.05pt,29.75pt" to="1009.3pt,29.75pt" o:gfxdata="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" strokecolor="#5b9bd5 [3204]" strokeweight=".5pt">
                 <v:stroke joinstyle="miter"/>
                 <w10:wrap anchorx="margin"/>
               </v:line>
@@ -3926,7 +3926,36 @@
           <w:sz w:val="24"/>
           <w:szCs w:val="24"/>
         </w:rPr>
-        <w:t xml:space="preserve"> Home.</w:t>
+        <w:t xml:space="preserve"> Home</w:t>
+      </w:r>
+      <w:r>
+        <w:rPr>
+          <w:rFonts w:ascii="Calibri" w:hAnsi="Calibri" w:cs="Calibri"/>
+          <w:bCs/>
+          <w:sz w:val="24"/>
+          <w:szCs w:val="24"/>
+        </w:rPr>
+        <w:t>, y posee el antivirus gratuito</w:t>
+      </w:r>
+      <w:bookmarkStart w:id="0" w:name="_GoBack"/>
+      <w:bookmarkEnd w:id="0"/>
+      <w:r>
+        <w:rPr>
+          <w:rFonts w:ascii="Calibri" w:hAnsi="Calibri" w:cs="Calibri"/>
+          <w:bCs/>
+          <w:sz w:val="24"/>
+          <w:szCs w:val="24"/>
+        </w:rPr>
+        <w:t xml:space="preserve"> “Windows defender”, por lo cual el cliente no necesitará costearse un antivirus</w:t>
+      </w:r>
+      <w:r>
+        <w:rPr>
+          <w:rFonts w:ascii="Calibri" w:hAnsi="Calibri" w:cs="Calibri"/>
+          <w:bCs/>
+          <w:sz w:val="24"/>
+          <w:szCs w:val="24"/>
+        </w:rPr>
+        <w:t>.</w:t>
       </w:r>
     </w:p>
     <w:p>
@@ -4085,15 +4114,7 @@
           <w:sz w:val="28"/>
           <w:szCs w:val="28"/>
         </w:rPr>
-        <w:t xml:space="preserve">Impresora: </w:t>
-      </w:r>
-      <w:r>
-        <w:rPr>
-          <w:rFonts w:ascii="Calibri" w:hAnsi="Calibri" w:cs="Calibri"/>
-          <w:sz w:val="28"/>
-          <w:szCs w:val="28"/>
-        </w:rPr>
-        <w:t xml:space="preserve">Impresora Canon </w:t>
+        <w:t xml:space="preserve">Impresora: Impresora Canon </w:t>
       </w:r>
       <w:proofErr w:type="spellStart"/>
       <w:r>
@@ -4217,8 +4238,6 @@
         </w:rPr>
         <w:t>Presupuesto: Económico, Recomendado, Premium</w:t>
       </w:r>
-      <w:bookmarkStart w:id="0" w:name="_GoBack"/>
-      <w:bookmarkEnd w:id="0"/>
     </w:p>
     <w:sectPr>
       <w:footerReference w:type="default" r:id="rId40"/>
@@ -5215,7 +5234,7 @@
 </file>
 
 <file path=customXml/itemProps1.xml><?xml version="1.0" encoding="utf-8"?>
-<ds:datastoreItem xmlns:ds="http://schemas.openxmlformats.org/officeDocument/2006/customXml" ds:itemID="{83B7CF9E-2193-418E-A861-A1FC01594B00}">
+<ds:datastoreItem xmlns:ds="http://schemas.openxmlformats.org/officeDocument/2006/customXml" ds:itemID="{B84157EF-907A-4A15-BF27-7F8BAF4B42A9}">
   <ds:schemaRefs>
     <ds:schemaRef ds:uri="http://schemas.openxmlformats.org/officeDocument/2006/bibliography"/>
   </ds:schemaRefs>

</xml_diff>